<commit_message>
BEarbeitete FotografInnen werden im Dropdown aktualisiert, die Namen der MEthoden für die UnitTests passen wieder
</commit_message>
<xml_diff>
--- a/Bilderanwendung_Dokumentation.docx
+++ b/Bilderanwendung_Dokumentation.docx
@@ -1,6 +1,6 @@
 
 <file path=word/document.xml><?xml version="1.0" encoding="utf-8"?>
-<w:document xmlns:wpc="http://schemas.microsoft.com/office/word/2010/wordprocessingCanvas" xmlns:cx="http://schemas.microsoft.com/office/drawing/2014/chartex" xmlns:cx1="http://schemas.microsoft.com/office/drawing/2015/9/8/chartex" xmlns:cx2="http://schemas.microsoft.com/office/drawing/2015/10/21/chartex" xmlns:cx3="http://schemas.microsoft.com/office/drawing/2016/5/9/chartex" xmlns:cx4="http://schemas.microsoft.com/office/drawing/2016/5/10/chartex" xmlns:cx5="http://schemas.microsoft.com/office/drawing/2016/5/11/chartex" xmlns:cx6="http://schemas.microsoft.com/office/drawing/2016/5/12/chartex" xmlns:cx7="http://schemas.microsoft.com/office/drawing/2016/5/13/chartex" xmlns:cx8="http://schemas.microsoft.com/office/drawing/2016/5/14/chartex" xmlns:mc="http://schemas.openxmlformats.org/markup-compatibility/2006" xmlns:aink="http://schemas.microsoft.com/office/drawing/2016/ink" xmlns:am3d="http://schemas.microsoft.com/office/drawing/2017/model3d" xmlns:o="urn:schemas-microsoft-com:office:office" xmlns:r="http://schemas.openxmlformats.org/officeDocument/2006/relationships" xmlns:m="http://schemas.openxmlformats.org/officeDocument/2006/math" xmlns:v="urn:schemas-microsoft-com:vml" xmlns:wp14="http://schemas.microsoft.com/office/word/2010/wordprocessingDrawing" xmlns:wp="http://schemas.openxmlformats.org/drawingml/2006/wordprocessingDrawing" xmlns:w10="urn:schemas-microsoft-com:office:word" xmlns:w="http://schemas.openxmlformats.org/wordprocessingml/2006/main" xmlns:w14="http://schemas.microsoft.com/office/word/2010/wordml" xmlns:w15="http://schemas.microsoft.com/office/word/2012/wordml" xmlns:w16cex="http://schemas.microsoft.com/office/word/2018/wordml/cex" xmlns:w16cid="http://schemas.microsoft.com/office/word/2016/wordml/cid" xmlns:w16="http://schemas.microsoft.com/office/word/2018/wordml" xmlns:w16se="http://schemas.microsoft.com/office/word/2015/wordml/symex" xmlns:wpg="http://schemas.microsoft.com/office/word/2010/wordprocessingGroup" xmlns:wpi="http://schemas.microsoft.com/office/word/2010/wordprocessingInk" xmlns:wne="http://schemas.microsoft.com/office/word/2006/wordml" xmlns:wps="http://schemas.microsoft.com/office/word/2010/wordprocessingShape" mc:Ignorable="w14 w15 w16se w16cid w16 w16cex wp14">
+<w:document xmlns:wpc="http://schemas.microsoft.com/office/word/2010/wordprocessingCanvas" xmlns:cx="http://schemas.microsoft.com/office/drawing/2014/chartex" xmlns:cx1="http://schemas.microsoft.com/office/drawing/2015/9/8/chartex" xmlns:cx2="http://schemas.microsoft.com/office/drawing/2015/10/21/chartex" xmlns:cx3="http://schemas.microsoft.com/office/drawing/2016/5/9/chartex" xmlns:cx4="http://schemas.microsoft.com/office/drawing/2016/5/10/chartex" xmlns:cx5="http://schemas.microsoft.com/office/drawing/2016/5/11/chartex" xmlns:cx6="http://schemas.microsoft.com/office/drawing/2016/5/12/chartex" xmlns:cx7="http://schemas.microsoft.com/office/drawing/2016/5/13/chartex" xmlns:cx8="http://schemas.microsoft.com/office/drawing/2016/5/14/chartex" xmlns:mc="http://schemas.openxmlformats.org/markup-compatibility/2006" xmlns:aink="http://schemas.microsoft.com/office/drawing/2016/ink" xmlns:am3d="http://schemas.microsoft.com/office/drawing/2017/model3d" xmlns:o="urn:schemas-microsoft-com:office:office" xmlns:r="http://schemas.openxmlformats.org/officeDocument/2006/relationships" xmlns:m="http://schemas.openxmlformats.org/officeDocument/2006/math" xmlns:v="urn:schemas-microsoft-com:vml" xmlns:wp14="http://schemas.microsoft.com/office/word/2010/wordprocessingDrawing" xmlns:wp="http://schemas.openxmlformats.org/drawingml/2006/wordprocessingDrawing" xmlns:w10="urn:schemas-microsoft-com:office:word" xmlns:w="http://schemas.openxmlformats.org/wordprocessingml/2006/main" xmlns:w14="http://schemas.microsoft.com/office/word/2010/wordml" xmlns:w15="http://schemas.microsoft.com/office/word/2012/wordml" xmlns:w16cid="http://schemas.microsoft.com/office/word/2016/wordml/cid" xmlns:w16se="http://schemas.microsoft.com/office/word/2015/wordml/symex" xmlns:wpg="http://schemas.microsoft.com/office/word/2010/wordprocessingGroup" xmlns:wpi="http://schemas.microsoft.com/office/word/2010/wordprocessingInk" xmlns:wne="http://schemas.microsoft.com/office/word/2006/wordml" xmlns:wps="http://schemas.microsoft.com/office/word/2010/wordprocessingShape" mc:Ignorable="w14 w15 w16se w16cid wp14">
   <w:body>
     <w:p>
       <w:pPr>
@@ -36,7 +36,15 @@
         <w:t>B</w:t>
       </w:r>
       <w:r>
-        <w:t>eginn in der Großansicht das erste Bild aus der Liste aller Bilder. Unten befinden sich wie gesagt alle Bilder, die aus dem Ordner in die Datenbank geladen wurden und als PictureModels in die Applikation geladen werden. Rechts sieht man zu jedem Bild allgemeine Informationen, die IPTC Informationen und die EXIF Informationen. Bei den einzelnen Tabs gibt es jeweils einen Anzeige- und einen Bearbeiten-Tab. Der Anzeige-Tab wird sofort aktualisiert, sobald man im Bearbeiten-Tab etwas ändert und danach auf Speichern klickt. Diese Änderungen werden sowohl in der Datenbank als auch in den Models im Cache gespeichert.</w:t>
+        <w:t xml:space="preserve">eginn in der Großansicht das erste Bild aus der Liste aller Bilder. Unten befinden sich wie gesagt alle Bilder, die aus dem Ordner in die Datenbank geladen wurden und als </w:t>
+      </w:r>
+      <w:proofErr w:type="spellStart"/>
+      <w:r>
+        <w:t>PictureModels</w:t>
+      </w:r>
+      <w:proofErr w:type="spellEnd"/>
+      <w:r>
+        <w:t xml:space="preserve"> in die Applikation geladen werden. Rechts sieht man zu jedem Bild allgemeine Informationen, die IPTC Informationen und die EXIF Informationen. Bei den einzelnen Tabs gibt es jeweils einen Anzeige- und einen Bearbeiten-Tab. Der Anzeige-Tab wird sofort aktualisiert, sobald man im Bearbeiten-Tab etwas ändert und danach auf Speichern klickt. Diese Änderungen werden sowohl in der Datenbank als auch in den Models im Cache gespeichert.</w:t>
       </w:r>
     </w:p>
     <w:p>
@@ -104,7 +112,316 @@
         <w:t>Lösungsbeschreibung</w:t>
       </w:r>
     </w:p>
+    <w:p>
+      <w:r>
+        <w:t xml:space="preserve">Wir haben damit begonnen, die Bilder in einer Liste anzeigen zu lassen und den </w:t>
+      </w:r>
+      <w:proofErr w:type="spellStart"/>
+      <w:r>
+        <w:t>MainView</w:t>
+      </w:r>
+      <w:proofErr w:type="spellEnd"/>
+      <w:r>
+        <w:t xml:space="preserve"> in die verschiedenen Views zu unterteilen. Der nächste Schritt war, </w:t>
+      </w:r>
+      <w:proofErr w:type="gramStart"/>
+      <w:r>
+        <w:t>das</w:t>
+      </w:r>
+      <w:proofErr w:type="gramEnd"/>
+      <w:r>
+        <w:t xml:space="preserve"> in der Liste ausgewählte Bild oberhalb im </w:t>
+      </w:r>
+      <w:proofErr w:type="spellStart"/>
+      <w:r>
+        <w:t>PictureView</w:t>
+      </w:r>
+      <w:proofErr w:type="spellEnd"/>
+      <w:r>
+        <w:t xml:space="preserve"> anzeigen zu lassen. Nachdem wir uns mit WPF vertraut gemacht hatten, haben wir die Datenbank, den Data Access Layer und den Business Layer aufgebaut. Die EXIF und IPTC Daten zu den Bildern generieren wir selbst im DAL. Nachdem wir die Datenbank hatten, haben wir begonnen die Daten in Models abzuspeichern: </w:t>
+      </w:r>
+      <w:proofErr w:type="spellStart"/>
+      <w:r>
+        <w:t>PictureModels</w:t>
+      </w:r>
+      <w:proofErr w:type="spellEnd"/>
+      <w:r>
+        <w:t xml:space="preserve">, </w:t>
+      </w:r>
+      <w:proofErr w:type="spellStart"/>
+      <w:r>
+        <w:t>PhotographerModels</w:t>
+      </w:r>
+      <w:proofErr w:type="spellEnd"/>
+      <w:r>
+        <w:t xml:space="preserve">, </w:t>
+      </w:r>
+      <w:proofErr w:type="spellStart"/>
+      <w:r>
+        <w:t>IPTCModels</w:t>
+      </w:r>
+      <w:proofErr w:type="spellEnd"/>
+      <w:r>
+        <w:t xml:space="preserve"> und </w:t>
+      </w:r>
+      <w:proofErr w:type="spellStart"/>
+      <w:r>
+        <w:t>EXIFModels</w:t>
+      </w:r>
+      <w:proofErr w:type="spellEnd"/>
+      <w:r>
+        <w:t xml:space="preserve">. Die Tags werden direkt in die </w:t>
+      </w:r>
+      <w:proofErr w:type="spellStart"/>
+      <w:r>
+        <w:t>PictureModels</w:t>
+      </w:r>
+      <w:proofErr w:type="spellEnd"/>
+      <w:r>
+        <w:t xml:space="preserve"> gespeichert. </w:t>
+      </w:r>
+      <w:r>
+        <w:t xml:space="preserve">Als das getan war, haben wir die IPTC und EXIF Daten anzeigen lassen. </w:t>
+      </w:r>
+    </w:p>
     <w:p/>
+    <w:p>
+      <w:pPr>
+        <w:rPr>
+          <w:lang w:val="en-GB"/>
+        </w:rPr>
+      </w:pPr>
+    </w:p>
+    <w:p>
+      <w:pPr>
+        <w:rPr>
+          <w:lang w:val="de-DE"/>
+        </w:rPr>
+      </w:pPr>
+      <w:r>
+        <w:rPr>
+          <w:lang w:val="de-DE"/>
+        </w:rPr>
+        <w:t xml:space="preserve">Der </w:t>
+      </w:r>
+      <w:proofErr w:type="spellStart"/>
+      <w:r>
+        <w:rPr>
+          <w:lang w:val="de-DE"/>
+        </w:rPr>
+        <w:t>MainView</w:t>
+      </w:r>
+      <w:proofErr w:type="spellEnd"/>
+      <w:r>
+        <w:rPr>
+          <w:lang w:val="de-DE"/>
+        </w:rPr>
+        <w:t xml:space="preserve"> wird aufgebaut a</w:t>
+      </w:r>
+      <w:r>
+        <w:rPr>
+          <w:lang w:val="de-DE"/>
+        </w:rPr>
+        <w:t xml:space="preserve">us unterschiedlichen UI Elementen, dem </w:t>
+      </w:r>
+      <w:proofErr w:type="spellStart"/>
+      <w:r>
+        <w:rPr>
+          <w:lang w:val="de-DE"/>
+        </w:rPr>
+        <w:t>PictureListView</w:t>
+      </w:r>
+      <w:proofErr w:type="spellEnd"/>
+      <w:r>
+        <w:rPr>
+          <w:lang w:val="de-DE"/>
+        </w:rPr>
+        <w:t xml:space="preserve">, </w:t>
+      </w:r>
+      <w:proofErr w:type="spellStart"/>
+      <w:r>
+        <w:rPr>
+          <w:lang w:val="de-DE"/>
+        </w:rPr>
+        <w:t>PictureView</w:t>
+      </w:r>
+      <w:proofErr w:type="spellEnd"/>
+      <w:r>
+        <w:rPr>
+          <w:lang w:val="de-DE"/>
+        </w:rPr>
+        <w:t xml:space="preserve"> und </w:t>
+      </w:r>
+      <w:proofErr w:type="spellStart"/>
+      <w:r>
+        <w:rPr>
+          <w:lang w:val="de-DE"/>
+        </w:rPr>
+        <w:t>PictureInfoView</w:t>
+      </w:r>
+      <w:proofErr w:type="spellEnd"/>
+      <w:r>
+        <w:rPr>
+          <w:lang w:val="de-DE"/>
+        </w:rPr>
+        <w:t xml:space="preserve">. Wird ein Bild in der Bilderliste ausgewählt, wird es im </w:t>
+      </w:r>
+      <w:proofErr w:type="spellStart"/>
+      <w:r>
+        <w:rPr>
+          <w:lang w:val="de-DE"/>
+        </w:rPr>
+        <w:t>PictureView</w:t>
+      </w:r>
+      <w:proofErr w:type="spellEnd"/>
+      <w:r>
+        <w:rPr>
+          <w:lang w:val="de-DE"/>
+        </w:rPr>
+        <w:t xml:space="preserve"> angezeigt und die dazugehörigen Daten im </w:t>
+      </w:r>
+      <w:proofErr w:type="spellStart"/>
+      <w:r>
+        <w:rPr>
+          <w:lang w:val="de-DE"/>
+        </w:rPr>
+        <w:t>PictureInfoView</w:t>
+      </w:r>
+      <w:proofErr w:type="spellEnd"/>
+      <w:r>
+        <w:rPr>
+          <w:lang w:val="de-DE"/>
+        </w:rPr>
+        <w:t xml:space="preserve"> angezeigt. Der </w:t>
+      </w:r>
+      <w:proofErr w:type="spellStart"/>
+      <w:r>
+        <w:rPr>
+          <w:lang w:val="de-DE"/>
+        </w:rPr>
+        <w:t>PictureInfoView</w:t>
+      </w:r>
+      <w:proofErr w:type="spellEnd"/>
+      <w:r>
+        <w:rPr>
+          <w:lang w:val="de-DE"/>
+        </w:rPr>
+        <w:t xml:space="preserve"> ist unterteilt in drei Tabs: Allgemeine Infos (</w:t>
+      </w:r>
+      <w:proofErr w:type="spellStart"/>
+      <w:r>
+        <w:rPr>
+          <w:lang w:val="de-DE"/>
+        </w:rPr>
+        <w:t>FotografIn</w:t>
+      </w:r>
+      <w:proofErr w:type="spellEnd"/>
+      <w:r>
+        <w:rPr>
+          <w:lang w:val="de-DE"/>
+        </w:rPr>
+        <w:t xml:space="preserve">, Titel, Tags), IPTC und EXIF Daten. Die Daten werden dynamisch geladen, die Aktualisierung funktioniert durch Verwendung des </w:t>
+      </w:r>
+      <w:proofErr w:type="spellStart"/>
+      <w:r>
+        <w:rPr>
+          <w:lang w:val="de-DE"/>
+        </w:rPr>
+        <w:t>INotifyPropertyChanged</w:t>
+      </w:r>
+      <w:proofErr w:type="spellEnd"/>
+      <w:r>
+        <w:rPr>
+          <w:lang w:val="de-DE"/>
+        </w:rPr>
+        <w:t xml:space="preserve">-Interface. Alle Daten eines Fotos können bearbeitet werden, wobei durch das Klicken des Save-Buttons jeweils ein Event aufgerufen wird, durch das die Daten bearbeitet werden. Die aktualisierten Daten werden in die Datenbank geladen aber auch direkt im Cache aktualisiert, wobei wiederum durch </w:t>
+      </w:r>
+      <w:proofErr w:type="spellStart"/>
+      <w:r>
+        <w:rPr>
+          <w:lang w:val="de-DE"/>
+        </w:rPr>
+        <w:t>INotifyPropertyChanged</w:t>
+      </w:r>
+      <w:proofErr w:type="spellEnd"/>
+      <w:r>
+        <w:rPr>
+          <w:lang w:val="de-DE"/>
+        </w:rPr>
+        <w:t xml:space="preserve"> das </w:t>
+      </w:r>
+      <w:proofErr w:type="spellStart"/>
+      <w:r>
+        <w:rPr>
+          <w:lang w:val="de-DE"/>
+        </w:rPr>
+        <w:t>UserInterface</w:t>
+      </w:r>
+      <w:proofErr w:type="spellEnd"/>
+      <w:r>
+        <w:rPr>
+          <w:lang w:val="de-DE"/>
+        </w:rPr>
+        <w:t xml:space="preserve"> aktuell bleibt. </w:t>
+      </w:r>
+      <w:bookmarkStart w:id="0" w:name="_GoBack"/>
+      <w:bookmarkEnd w:id="0"/>
+    </w:p>
+    <w:p>
+      <w:pPr>
+        <w:rPr>
+          <w:lang w:val="de-DE"/>
+        </w:rPr>
+      </w:pPr>
+      <w:r>
+        <w:rPr>
+          <w:lang w:val="de-DE"/>
+        </w:rPr>
+        <w:t xml:space="preserve">Die Anzeige, Bearbeiten und Hinzufügen der FotografInnen </w:t>
+      </w:r>
+      <w:proofErr w:type="gramStart"/>
+      <w:r>
+        <w:rPr>
+          <w:lang w:val="de-DE"/>
+        </w:rPr>
+        <w:t>passiert</w:t>
+      </w:r>
+      <w:proofErr w:type="gramEnd"/>
+      <w:r>
+        <w:rPr>
+          <w:lang w:val="de-DE"/>
+        </w:rPr>
+        <w:t xml:space="preserve"> in einem Pop-Up. Dort sind die unterschiedlichen Funktionalitäten in einem View und View Model zusammengefasst. Die Felder beim Bearbeiten und Hinzufügen werden im dahinter liegenden Code verifiziert, wobei auch die Tabelle in der Datenbank die passenden </w:t>
+      </w:r>
+      <w:proofErr w:type="spellStart"/>
+      <w:r>
+        <w:rPr>
+          <w:lang w:val="de-DE"/>
+        </w:rPr>
+        <w:t>Constraints</w:t>
+      </w:r>
+      <w:proofErr w:type="spellEnd"/>
+      <w:r>
+        <w:rPr>
+          <w:lang w:val="de-DE"/>
+        </w:rPr>
+        <w:t xml:space="preserve"> hätte. </w:t>
+      </w:r>
+    </w:p>
+    <w:p>
+      <w:pPr>
+        <w:rPr>
+          <w:lang w:val="de-DE"/>
+        </w:rPr>
+      </w:pPr>
+    </w:p>
+    <w:p>
+      <w:pPr>
+        <w:rPr>
+          <w:lang w:val="de-DE"/>
+        </w:rPr>
+      </w:pPr>
+    </w:p>
     <w:p>
       <w:pPr>
         <w:pStyle w:val="berschrift1"/>
@@ -133,7 +450,7 @@
 </file>
 
 <file path=word/numbering.xml><?xml version="1.0" encoding="utf-8"?>
-<w:numbering xmlns:wpc="http://schemas.microsoft.com/office/word/2010/wordprocessingCanvas" xmlns:cx="http://schemas.microsoft.com/office/drawing/2014/chartex" xmlns:cx1="http://schemas.microsoft.com/office/drawing/2015/9/8/chartex" xmlns:cx2="http://schemas.microsoft.com/office/drawing/2015/10/21/chartex" xmlns:cx3="http://schemas.microsoft.com/office/drawing/2016/5/9/chartex" xmlns:cx4="http://schemas.microsoft.com/office/drawing/2016/5/10/chartex" xmlns:cx5="http://schemas.microsoft.com/office/drawing/2016/5/11/chartex" xmlns:cx6="http://schemas.microsoft.com/office/drawing/2016/5/12/chartex" xmlns:cx7="http://schemas.microsoft.com/office/drawing/2016/5/13/chartex" xmlns:cx8="http://schemas.microsoft.com/office/drawing/2016/5/14/chartex" xmlns:mc="http://schemas.openxmlformats.org/markup-compatibility/2006" xmlns:aink="http://schemas.microsoft.com/office/drawing/2016/ink" xmlns:am3d="http://schemas.microsoft.com/office/drawing/2017/model3d" xmlns:o="urn:schemas-microsoft-com:office:office" xmlns:r="http://schemas.openxmlformats.org/officeDocument/2006/relationships" xmlns:m="http://schemas.openxmlformats.org/officeDocument/2006/math" xmlns:v="urn:schemas-microsoft-com:vml" xmlns:wp14="http://schemas.microsoft.com/office/word/2010/wordprocessingDrawing" xmlns:wp="http://schemas.openxmlformats.org/drawingml/2006/wordprocessingDrawing" xmlns:w10="urn:schemas-microsoft-com:office:word" xmlns:w="http://schemas.openxmlformats.org/wordprocessingml/2006/main" xmlns:w14="http://schemas.microsoft.com/office/word/2010/wordml" xmlns:w15="http://schemas.microsoft.com/office/word/2012/wordml" xmlns:w16cex="http://schemas.microsoft.com/office/word/2018/wordml/cex" xmlns:w16cid="http://schemas.microsoft.com/office/word/2016/wordml/cid" xmlns:w16="http://schemas.microsoft.com/office/word/2018/wordml" xmlns:w16se="http://schemas.microsoft.com/office/word/2015/wordml/symex" xmlns:wpg="http://schemas.microsoft.com/office/word/2010/wordprocessingGroup" xmlns:wpi="http://schemas.microsoft.com/office/word/2010/wordprocessingInk" xmlns:wne="http://schemas.microsoft.com/office/word/2006/wordml" xmlns:wps="http://schemas.microsoft.com/office/word/2010/wordprocessingShape" mc:Ignorable="w14 w15 w16se w16cid w16 w16cex wp14">
+<w:numbering xmlns:wpc="http://schemas.microsoft.com/office/word/2010/wordprocessingCanvas" xmlns:cx="http://schemas.microsoft.com/office/drawing/2014/chartex" xmlns:cx1="http://schemas.microsoft.com/office/drawing/2015/9/8/chartex" xmlns:cx2="http://schemas.microsoft.com/office/drawing/2015/10/21/chartex" xmlns:cx3="http://schemas.microsoft.com/office/drawing/2016/5/9/chartex" xmlns:cx4="http://schemas.microsoft.com/office/drawing/2016/5/10/chartex" xmlns:cx5="http://schemas.microsoft.com/office/drawing/2016/5/11/chartex" xmlns:cx6="http://schemas.microsoft.com/office/drawing/2016/5/12/chartex" xmlns:cx7="http://schemas.microsoft.com/office/drawing/2016/5/13/chartex" xmlns:cx8="http://schemas.microsoft.com/office/drawing/2016/5/14/chartex" xmlns:mc="http://schemas.openxmlformats.org/markup-compatibility/2006" xmlns:aink="http://schemas.microsoft.com/office/drawing/2016/ink" xmlns:am3d="http://schemas.microsoft.com/office/drawing/2017/model3d" xmlns:o="urn:schemas-microsoft-com:office:office" xmlns:r="http://schemas.openxmlformats.org/officeDocument/2006/relationships" xmlns:m="http://schemas.openxmlformats.org/officeDocument/2006/math" xmlns:v="urn:schemas-microsoft-com:vml" xmlns:wp14="http://schemas.microsoft.com/office/word/2010/wordprocessingDrawing" xmlns:wp="http://schemas.openxmlformats.org/drawingml/2006/wordprocessingDrawing" xmlns:w10="urn:schemas-microsoft-com:office:word" xmlns:w="http://schemas.openxmlformats.org/wordprocessingml/2006/main" xmlns:w14="http://schemas.microsoft.com/office/word/2010/wordml" xmlns:w15="http://schemas.microsoft.com/office/word/2012/wordml" xmlns:w16cid="http://schemas.microsoft.com/office/word/2016/wordml/cid" xmlns:w16se="http://schemas.microsoft.com/office/word/2015/wordml/symex" xmlns:wpg="http://schemas.microsoft.com/office/word/2010/wordprocessingGroup" xmlns:wpi="http://schemas.microsoft.com/office/word/2010/wordprocessingInk" xmlns:wne="http://schemas.microsoft.com/office/word/2006/wordml" xmlns:wps="http://schemas.microsoft.com/office/word/2010/wordprocessingShape" mc:Ignorable="w14 w15 w16se w16cid wp14">
   <w:abstractNum w:abstractNumId="0" w15:restartNumberingAfterBreak="0">
     <w:nsid w:val="1482775B"/>
     <w:multiLevelType w:val="multilevel"/>
@@ -254,7 +571,7 @@
 </file>
 
 <file path=word/styles.xml><?xml version="1.0" encoding="utf-8"?>
-<w:styles xmlns:mc="http://schemas.openxmlformats.org/markup-compatibility/2006" xmlns:r="http://schemas.openxmlformats.org/officeDocument/2006/relationships" xmlns:w="http://schemas.openxmlformats.org/wordprocessingml/2006/main" xmlns:w14="http://schemas.microsoft.com/office/word/2010/wordml" xmlns:w15="http://schemas.microsoft.com/office/word/2012/wordml" xmlns:w16cex="http://schemas.microsoft.com/office/word/2018/wordml/cex" xmlns:w16cid="http://schemas.microsoft.com/office/word/2016/wordml/cid" xmlns:w16="http://schemas.microsoft.com/office/word/2018/wordml" xmlns:w16se="http://schemas.microsoft.com/office/word/2015/wordml/symex" mc:Ignorable="w14 w15 w16se w16cid w16 w16cex">
+<w:styles xmlns:mc="http://schemas.openxmlformats.org/markup-compatibility/2006" xmlns:r="http://schemas.openxmlformats.org/officeDocument/2006/relationships" xmlns:w="http://schemas.openxmlformats.org/wordprocessingml/2006/main" xmlns:w14="http://schemas.microsoft.com/office/word/2010/wordml" xmlns:w15="http://schemas.microsoft.com/office/word/2012/wordml" xmlns:w16cid="http://schemas.microsoft.com/office/word/2016/wordml/cid" xmlns:w16se="http://schemas.microsoft.com/office/word/2015/wordml/symex" mc:Ignorable="w14 w15 w16se w16cid">
   <w:docDefaults>
     <w:rPrDefault>
       <w:rPr>

</xml_diff>